<commit_message>
Added new KD and updatetet Management Rapport
</commit_message>
<xml_diff>
--- a/Managementrapportage Bigmovie database.docx
+++ b/Managementrapportage Bigmovie database.docx
@@ -215,7 +215,6 @@
           <w:rStyle w:val="IntenseEmphasis"/>
         </w:rPr>
       </w:pPr>
-      <w:proofErr w:type="spellStart"/>
       <w:r>
         <w:rPr>
           <w:rStyle w:val="IntenseEmphasis"/>
@@ -223,7 +222,6 @@
         <w:lastRenderedPageBreak/>
         <w:t>Inleiding</w:t>
       </w:r>
-      <w:proofErr w:type="spellEnd"/>
       <w:r>
         <w:rPr>
           <w:rStyle w:val="IntenseEmphasis"/>
@@ -234,24 +232,31 @@
     <w:p>
       <w:pPr>
         <w:rPr>
-          <w:rStyle w:val="IntenseEmphasis"/>
-          <w:caps w:val="0"/>
-          <w:kern w:val="28"/>
-          <w:sz w:val="52"/>
-          <w:szCs w:val="52"/>
-        </w:rPr>
-      </w:pPr>
-      <w:r>
-        <w:rPr>
-          <w:rStyle w:val="IntenseEmphasis"/>
-        </w:rPr>
-        <w:br w:type="page"/>
+          <w:lang w:val="nl-NL"/>
+        </w:rPr>
+      </w:pPr>
+      <w:r>
+        <w:rPr>
+          <w:lang w:val="nl-NL"/>
+        </w:rPr>
+        <w:t>Hier een korte over</w:t>
+      </w:r>
+      <w:r>
+        <w:rPr>
+          <w:lang w:val="nl-NL"/>
+        </w:rPr>
+        <w:t>zicht van de vragen en de antwoorden door de ons gemaakte applicatie.</w:t>
       </w:r>
     </w:p>
     <w:p>
       <w:pPr>
         <w:pStyle w:val="Title"/>
-        <w:ind w:left="360"/>
+        <w:rPr>
+          <w:b/>
+          <w:bCs/>
+          <w:color w:val="1F3763" w:themeColor="accent1" w:themeShade="7F"/>
+          <w:lang w:val="nl-NL"/>
+        </w:rPr>
       </w:pPr>
       <w:r>
         <w:t>A Vragen:</w:t>
@@ -594,21 +599,7 @@
         <w:rPr>
           <w:lang w:val="nl-NL"/>
         </w:rPr>
-        <w:t xml:space="preserve">In welk jaar tussen 1990 en nu zijn de meeste films met het </w:t>
-      </w:r>
-      <w:proofErr w:type="gramStart"/>
-      <w:r>
-        <w:rPr>
-          <w:lang w:val="nl-NL"/>
-        </w:rPr>
-        <w:t>word</w:t>
-      </w:r>
-      <w:proofErr w:type="gramEnd"/>
-      <w:r>
-        <w:rPr>
-          <w:lang w:val="nl-NL"/>
-        </w:rPr>
-        <w:t xml:space="preserve"> “beer” in de titel geproduceerd</w:t>
+        <w:t>In welk jaar tussen 1990 en nu zijn de meeste films met het word “beer” in de titel geproduceerd</w:t>
       </w:r>
       <w:r>
         <w:rPr>
@@ -967,21 +958,7 @@
         <w:rPr>
           <w:lang w:val="nl-NL"/>
         </w:rPr>
-        <w:t xml:space="preserve">Hoeveel films heeft </w:t>
-      </w:r>
-      <w:proofErr w:type="spellStart"/>
-      <w:r>
-        <w:rPr>
-          <w:lang w:val="nl-NL"/>
-        </w:rPr>
-        <w:t>Woody</w:t>
-      </w:r>
-      <w:proofErr w:type="spellEnd"/>
-      <w:r>
-        <w:rPr>
-          <w:lang w:val="nl-NL"/>
-        </w:rPr>
-        <w:t xml:space="preserve"> Allen gemaakt:</w:t>
+        <w:t>Hoeveel films heeft Woody Allen gemaakt:</w:t>
       </w:r>
     </w:p>
     <w:p>
@@ -1073,21 +1050,7 @@
         <w:rPr>
           <w:lang w:val="nl-NL"/>
         </w:rPr>
-        <w:t xml:space="preserve">In hoeveel daarvan speelde </w:t>
-      </w:r>
-      <w:proofErr w:type="spellStart"/>
-      <w:r>
-        <w:rPr>
-          <w:lang w:val="nl-NL"/>
-        </w:rPr>
-        <w:t>Woody</w:t>
-      </w:r>
-      <w:proofErr w:type="spellEnd"/>
-      <w:r>
-        <w:rPr>
-          <w:lang w:val="nl-NL"/>
-        </w:rPr>
-        <w:t xml:space="preserve"> Allen zelf mee:</w:t>
+        <w:t>In hoeveel daarvan speelde Woody Allen zelf mee:</w:t>
       </w:r>
     </w:p>
     <w:p>
@@ -1179,21 +1142,7 @@
         <w:rPr>
           <w:lang w:val="nl-NL"/>
         </w:rPr>
-        <w:t xml:space="preserve">Zijn er ook films waarin </w:t>
-      </w:r>
-      <w:proofErr w:type="spellStart"/>
-      <w:r>
-        <w:rPr>
-          <w:lang w:val="nl-NL"/>
-        </w:rPr>
-        <w:t>Woody</w:t>
-      </w:r>
-      <w:proofErr w:type="spellEnd"/>
-      <w:r>
-        <w:rPr>
-          <w:lang w:val="nl-NL"/>
-        </w:rPr>
-        <w:t xml:space="preserve"> Allen wel speelde maar niet regisseerde:</w:t>
+        <w:t>Zijn er ook films waarin Woody Allen wel speelde maar niet regisseerde:</w:t>
       </w:r>
     </w:p>
     <w:p>
@@ -1365,21 +1314,7 @@
         <w:rPr>
           <w:lang w:val="nl-NL"/>
         </w:rPr>
-        <w:t xml:space="preserve">Wat is het meest voorkomende </w:t>
-      </w:r>
-      <w:proofErr w:type="gramStart"/>
-      <w:r>
-        <w:rPr>
-          <w:lang w:val="nl-NL"/>
-        </w:rPr>
-        <w:t>film genre</w:t>
-      </w:r>
-      <w:proofErr w:type="gramEnd"/>
-      <w:r>
-        <w:rPr>
-          <w:lang w:val="nl-NL"/>
-        </w:rPr>
-        <w:t>:</w:t>
+        <w:t>Wat is het meest voorkomende film genre:</w:t>
       </w:r>
     </w:p>
     <w:p>
@@ -1529,21 +1464,21 @@
         <w:rPr>
           <w:lang w:val="nl-NL"/>
         </w:rPr>
-        <w:t xml:space="preserve">Wat is de meest voorkomende genre met het </w:t>
-      </w:r>
-      <w:proofErr w:type="gramStart"/>
-      <w:r>
-        <w:rPr>
-          <w:lang w:val="nl-NL"/>
-        </w:rPr>
-        <w:t>word</w:t>
-      </w:r>
-      <w:proofErr w:type="gramEnd"/>
-      <w:r>
-        <w:rPr>
-          <w:lang w:val="nl-NL"/>
-        </w:rPr>
-        <w:t xml:space="preserve"> ‘beer’ in de titel:</w:t>
+        <w:t>Wat is de meest voorkomende genre met het wo</w:t>
+      </w:r>
+      <w:r>
+        <w:rPr>
+          <w:lang w:val="nl-NL"/>
+        </w:rPr>
+        <w:t>o</w:t>
+      </w:r>
+      <w:bookmarkStart w:id="0" w:name="_GoBack"/>
+      <w:bookmarkEnd w:id="0"/>
+      <w:r>
+        <w:rPr>
+          <w:lang w:val="nl-NL"/>
+        </w:rPr>
+        <w:t>rd ‘beer’ in de titel:</w:t>
       </w:r>
     </w:p>
     <w:p>
@@ -1606,8 +1541,6 @@
           </wp:inline>
         </w:drawing>
       </w:r>
-      <w:bookmarkStart w:id="0" w:name="_GoBack"/>
-      <w:bookmarkEnd w:id="0"/>
     </w:p>
     <w:sectPr>
       <w:footerReference w:type="default" r:id="rId23"/>

</xml_diff>